<commit_message>
up to second EDA question
</commit_message>
<xml_diff>
--- a/reports/capstone_2_final_report.docx
+++ b/reports/capstone_2_final_report.docx
@@ -20,7 +20,15 @@
     </w:p>
     <w:p>
       <w:r>
-        <w:t>Thanks to Dr. Kuzilek and their colleagues through The Open University (2015), online academic program data is being made available to understand driving factors for successful students in VLEs. The data provided could simultaneously be used to train classification models that could help administrators predict whether students are going to meet the Student Learning Outcomes.</w:t>
+        <w:t xml:space="preserve">Thanks to Dr. </w:t>
+      </w:r>
+      <w:proofErr w:type="spellStart"/>
+      <w:r>
+        <w:t>Kuzilek</w:t>
+      </w:r>
+      <w:proofErr w:type="spellEnd"/>
+      <w:r>
+        <w:t xml:space="preserve"> and their colleagues through The Open University (2015), online academic program data is being made available to understand driving factors for successful students in VLEs. The data provided could simultaneously be used to train classification models that could help administrators predict whether students are going to meet the Student Learning Outcomes.</w:t>
       </w:r>
       <w:r>
         <w:t xml:space="preserve"> Although the models trained out of this data set may be out of date, they may provide the framework to build more complex and robust tools for other programs or times.</w:t>
@@ -48,7 +56,15 @@
         <w:t xml:space="preserve">In total, there were 32953 students that worked on 206 different assessments require various levels of interaction with the VLE. </w:t>
       </w:r>
       <w:r>
-        <w:t xml:space="preserve">The data set provides the demographics of the students, their individual interactions with each activity as part of the assessments, and the classification of how they ended the course: Distinction, Pass, Fail, or Withdrawn. Distinction is a higher classification than passing. No final scores were provided in any of the csvs. </w:t>
+        <w:t xml:space="preserve">The data set provides the demographics of the students, their individual interactions with each activity as part of the assessments, and the classification of how they ended the course: Distinction, Pass, Fail, or Withdrawn. Distinction is a higher classification than passing. No final scores were provided in any of the </w:t>
+      </w:r>
+      <w:proofErr w:type="spellStart"/>
+      <w:r>
+        <w:t>csvs</w:t>
+      </w:r>
+      <w:proofErr w:type="spellEnd"/>
+      <w:r>
+        <w:t xml:space="preserve">. </w:t>
       </w:r>
     </w:p>
     <w:p>
@@ -59,19 +75,41 @@
         <w:t>s</w:t>
       </w:r>
       <w:r>
-        <w:t xml:space="preserve"> csv characterized the assignments the students </w:t>
+        <w:t xml:space="preserve"> csv characterized the </w:t>
+      </w:r>
+      <w:r>
+        <w:t>assessment</w:t>
+      </w:r>
+      <w:r>
+        <w:t xml:space="preserve">s the students </w:t>
       </w:r>
       <w:r>
         <w:t>were being scored on. Characterizations of the assessments included which module they belonged to</w:t>
       </w:r>
       <w:r>
-        <w:t xml:space="preserve"> (‘code_module’)</w:t>
+        <w:t xml:space="preserve"> (‘</w:t>
+      </w:r>
+      <w:proofErr w:type="spellStart"/>
+      <w:r>
+        <w:t>code_module</w:t>
+      </w:r>
+      <w:proofErr w:type="spellEnd"/>
+      <w:r>
+        <w:t>’)</w:t>
       </w:r>
       <w:r>
         <w:t>, assessment identifiers</w:t>
       </w:r>
       <w:r>
-        <w:t xml:space="preserve"> (‘id_assessment’)</w:t>
+        <w:t xml:space="preserve"> (‘</w:t>
+      </w:r>
+      <w:proofErr w:type="spellStart"/>
+      <w:r>
+        <w:t>id_assessment</w:t>
+      </w:r>
+      <w:proofErr w:type="spellEnd"/>
+      <w:r>
+        <w:t>’)</w:t>
       </w:r>
       <w:r>
         <w:t>, the due date</w:t>
@@ -120,10 +158,26 @@
     </w:p>
     <w:p>
       <w:r>
-        <w:t>The studentAssessment csv showed how well each student scored on their respective assessments</w:t>
-      </w:r>
-      <w:r>
-        <w:t xml:space="preserve"> (‘score’) and when they turned in each assessment (‘date_submitted’)</w:t>
+        <w:t xml:space="preserve">The </w:t>
+      </w:r>
+      <w:proofErr w:type="spellStart"/>
+      <w:r>
+        <w:t>studentAssessment</w:t>
+      </w:r>
+      <w:proofErr w:type="spellEnd"/>
+      <w:r>
+        <w:t xml:space="preserve"> csv showed how well each student scored on their respective assessments</w:t>
+      </w:r>
+      <w:r>
+        <w:t xml:space="preserve"> (‘score’) and when they turned in each assessment (‘</w:t>
+      </w:r>
+      <w:proofErr w:type="spellStart"/>
+      <w:r>
+        <w:t>date_submitted</w:t>
+      </w:r>
+      <w:proofErr w:type="spellEnd"/>
+      <w:r>
+        <w:t>’)</w:t>
       </w:r>
       <w:r>
         <w:t xml:space="preserve">. Because some students withdrew from the courses, not every assessment was completed by every student. Administrative features like whether the assessment was </w:t>
@@ -165,28 +219,68 @@
     </w:p>
     <w:p>
       <w:r>
-        <w:t>The studentInfo csv showed the demographic information of each student. Students were only distinguished by a unique ID</w:t>
-      </w:r>
-      <w:r>
-        <w:t xml:space="preserve"> (‘id_student’)</w:t>
+        <w:t xml:space="preserve">The </w:t>
+      </w:r>
+      <w:proofErr w:type="spellStart"/>
+      <w:r>
+        <w:t>studentInfo</w:t>
+      </w:r>
+      <w:proofErr w:type="spellEnd"/>
+      <w:r>
+        <w:t xml:space="preserve"> csv showed the demographic information of each student. Students were only distinguished by a unique ID</w:t>
+      </w:r>
+      <w:r>
+        <w:t xml:space="preserve"> (‘</w:t>
+      </w:r>
+      <w:proofErr w:type="spellStart"/>
+      <w:r>
+        <w:t>id_student</w:t>
+      </w:r>
+      <w:proofErr w:type="spellEnd"/>
+      <w:r>
+        <w:t>’)</w:t>
       </w:r>
       <w:r>
         <w:t>. Even the students’ ages were classified within age bands</w:t>
       </w:r>
       <w:r>
-        <w:t xml:space="preserve"> (‘age_band’)</w:t>
+        <w:t xml:space="preserve"> (‘</w:t>
+      </w:r>
+      <w:proofErr w:type="spellStart"/>
+      <w:r>
+        <w:t>age_band</w:t>
+      </w:r>
+      <w:proofErr w:type="spellEnd"/>
+      <w:r>
+        <w:t>’)</w:t>
       </w:r>
       <w:r>
         <w:t xml:space="preserve"> to further protect their identities. Administrative features like ID were dropped prior to model construction and analysis. The main features that were provided within this DataFrame included the final result</w:t>
       </w:r>
       <w:r>
-        <w:t xml:space="preserve"> (‘final_result’)</w:t>
+        <w:t xml:space="preserve"> (‘</w:t>
+      </w:r>
+      <w:proofErr w:type="spellStart"/>
+      <w:r>
+        <w:t>final_result</w:t>
+      </w:r>
+      <w:proofErr w:type="spellEnd"/>
+      <w:r>
+        <w:t>’)</w:t>
       </w:r>
       <w:r>
         <w:t xml:space="preserve"> of the student with the module, the highest level of education attained</w:t>
       </w:r>
       <w:r>
-        <w:t xml:space="preserve"> (‘highest_education’)</w:t>
+        <w:t xml:space="preserve"> (‘</w:t>
+      </w:r>
+      <w:proofErr w:type="spellStart"/>
+      <w:r>
+        <w:t>highest_education</w:t>
+      </w:r>
+      <w:proofErr w:type="spellEnd"/>
+      <w:r>
+        <w:t>’)</w:t>
       </w:r>
       <w:r>
         <w:t xml:space="preserve">, and the number of additional credits being studied by the </w:t>
@@ -195,7 +289,15 @@
         <w:t>student</w:t>
       </w:r>
       <w:r>
-        <w:t xml:space="preserve"> (‘studied_credits’)</w:t>
+        <w:t xml:space="preserve"> (‘</w:t>
+      </w:r>
+      <w:proofErr w:type="spellStart"/>
+      <w:r>
+        <w:t>studied_credits</w:t>
+      </w:r>
+      <w:proofErr w:type="spellEnd"/>
+      <w:r>
+        <w:t>’)</w:t>
       </w:r>
       <w:r>
         <w:t>,</w:t>
@@ -327,7 +429,15 @@
         <w:t xml:space="preserve"> Missing values in the IMD band feature</w:t>
       </w:r>
       <w:r>
-        <w:t xml:space="preserve"> (‘imd_band’)</w:t>
+        <w:t xml:space="preserve"> (‘</w:t>
+      </w:r>
+      <w:proofErr w:type="spellStart"/>
+      <w:r>
+        <w:t>imd_band</w:t>
+      </w:r>
+      <w:proofErr w:type="spellEnd"/>
+      <w:r>
+        <w:t>’)</w:t>
       </w:r>
       <w:r>
         <w:t xml:space="preserve"> were imputed with ’20-30%’ which accounted for 12% of the feature’s data initially.</w:t>
@@ -335,10 +445,26 @@
     </w:p>
     <w:p>
       <w:r>
-        <w:t>The studentRegistration csv provided the date each student registered for each module; and if they withdrew, what date they unregistered. Only the registration date</w:t>
-      </w:r>
-      <w:r>
-        <w:t xml:space="preserve"> (‘date_registration’)</w:t>
+        <w:t xml:space="preserve">The </w:t>
+      </w:r>
+      <w:proofErr w:type="spellStart"/>
+      <w:r>
+        <w:t>studentRegistration</w:t>
+      </w:r>
+      <w:proofErr w:type="spellEnd"/>
+      <w:r>
+        <w:t xml:space="preserve"> csv provided the date each student registered for each module; and if they withdrew, what date they unregistered. Only the registration date</w:t>
+      </w:r>
+      <w:r>
+        <w:t xml:space="preserve"> (‘</w:t>
+      </w:r>
+      <w:proofErr w:type="spellStart"/>
+      <w:r>
+        <w:t>date_registration</w:t>
+      </w:r>
+      <w:proofErr w:type="spellEnd"/>
+      <w:r>
+        <w:t>’)</w:t>
       </w:r>
       <w:r>
         <w:t xml:space="preserve"> was retained of all the features to see if there was a relationship between when a student registered with how well they did in the course. The dates were all relative to the start of the module. Negative dates indicated that the student registered prior to the start of the course.</w:t>
@@ -346,7 +472,15 @@
     </w:p>
     <w:p>
       <w:r>
-        <w:t>The studentVle csv was used for the</w:t>
+        <w:t xml:space="preserve">The </w:t>
+      </w:r>
+      <w:proofErr w:type="spellStart"/>
+      <w:r>
+        <w:t>studentVle</w:t>
+      </w:r>
+      <w:proofErr w:type="spellEnd"/>
+      <w:r>
+        <w:t xml:space="preserve"> csv was used for the</w:t>
       </w:r>
       <w:r>
         <w:t xml:space="preserve"> number of</w:t>
@@ -370,7 +504,15 @@
         <w:t>performed on each of these days</w:t>
       </w:r>
       <w:r>
-        <w:t xml:space="preserve"> (‘sum_click’)</w:t>
+        <w:t xml:space="preserve"> (‘</w:t>
+      </w:r>
+      <w:proofErr w:type="spellStart"/>
+      <w:r>
+        <w:t>sum_click</w:t>
+      </w:r>
+      <w:proofErr w:type="spellEnd"/>
+      <w:r>
+        <w:t>’)</w:t>
       </w:r>
       <w:r>
         <w:t>. All other features were administrative in nature that were only useful for merging. The number of clicks were of special interest as a quantification of student engagement with the VLE.</w:t>
@@ -378,12 +520,44 @@
     </w:p>
     <w:p>
       <w:r>
-        <w:t>Finally, the vle csv was used to characterize the courses with the various VLE activities. Only the types of activities (‘activity_type’) were retained after merging to see if any part of the VLE was associated with how students finished the course.</w:t>
-      </w:r>
-    </w:p>
-    <w:p>
-      <w:r>
-        <w:t xml:space="preserve">All duplicates were dropped and the only feature that was simply renamed was ‘date_submitted’ to ‘assessment_duration’. The </w:t>
+        <w:t xml:space="preserve">Finally, the </w:t>
+      </w:r>
+      <w:proofErr w:type="spellStart"/>
+      <w:r>
+        <w:t>vle</w:t>
+      </w:r>
+      <w:proofErr w:type="spellEnd"/>
+      <w:r>
+        <w:t xml:space="preserve"> csv was used to characterize the courses with the various VLE activities. Only the types of activities (‘</w:t>
+      </w:r>
+      <w:proofErr w:type="spellStart"/>
+      <w:r>
+        <w:t>activity_type</w:t>
+      </w:r>
+      <w:proofErr w:type="spellEnd"/>
+      <w:r>
+        <w:t>’) were retained after merging to see if any part of the VLE was associated with how students finished the course.</w:t>
+      </w:r>
+    </w:p>
+    <w:p>
+      <w:r>
+        <w:t>All duplicates were dropped and the only feature that was simply renamed was ‘</w:t>
+      </w:r>
+      <w:proofErr w:type="spellStart"/>
+      <w:r>
+        <w:t>date_submitted</w:t>
+      </w:r>
+      <w:proofErr w:type="spellEnd"/>
+      <w:r>
+        <w:t>’ to ‘</w:t>
+      </w:r>
+      <w:proofErr w:type="spellStart"/>
+      <w:r>
+        <w:t>assessment_duration</w:t>
+      </w:r>
+      <w:proofErr w:type="spellEnd"/>
+      <w:r>
+        <w:t xml:space="preserve">’. The </w:t>
       </w:r>
       <w:r>
         <w:t>date</w:t>
@@ -414,7 +588,7 @@
         <w:t xml:space="preserve"> as a marker for each day of interaction with each activity the students interacted with per assessment</w:t>
       </w:r>
       <w:r>
-        <w:t xml:space="preserve"> so it waas</w:t>
+        <w:t xml:space="preserve"> so it was</w:t>
       </w:r>
       <w:r>
         <w:t xml:space="preserve"> aggregated as a count of the number of days interacting with the material</w:t>
@@ -423,20 +597,800 @@
         <w:t xml:space="preserve"> to </w:t>
       </w:r>
       <w:r>
-        <w:t>quantify the interaction with each activity type.</w:t>
+        <w:t>quantify the interaction with each activity type</w:t>
+      </w:r>
+      <w:r>
+        <w:t xml:space="preserve"> (‘</w:t>
+      </w:r>
+      <w:proofErr w:type="spellStart"/>
+      <w:r>
+        <w:t>days_active</w:t>
+      </w:r>
+      <w:proofErr w:type="spellEnd"/>
+      <w:r>
+        <w:t>’)</w:t>
+      </w:r>
+      <w:r>
+        <w:t>.</w:t>
       </w:r>
       <w:r>
         <w:t xml:space="preserve"> </w:t>
       </w:r>
       <w:r>
-        <w:t xml:space="preserve">Similarly, 'sum_click' </w:t>
+        <w:t>Similarly, '</w:t>
+      </w:r>
+      <w:proofErr w:type="spellStart"/>
+      <w:r>
+        <w:t>sum_click</w:t>
+      </w:r>
+      <w:proofErr w:type="spellEnd"/>
+      <w:r>
+        <w:t xml:space="preserve">' </w:t>
       </w:r>
       <w:r>
         <w:t xml:space="preserve">was </w:t>
       </w:r>
       <w:r>
-        <w:t>aggregated to the total number of clicks per activity.</w:t>
-      </w:r>
+        <w:t>aggregated to the total number of clicks per activity</w:t>
+      </w:r>
+      <w:r>
+        <w:t xml:space="preserve"> (‘</w:t>
+      </w:r>
+      <w:proofErr w:type="spellStart"/>
+      <w:r>
+        <w:t>total_clicks</w:t>
+      </w:r>
+      <w:proofErr w:type="spellEnd"/>
+      <w:r>
+        <w:t>’)</w:t>
+      </w:r>
+      <w:r>
+        <w:t>.</w:t>
+      </w:r>
+    </w:p>
+    <w:p>
+      <w:r>
+        <w:t>The number of clicks were further aggregated as the total number of clicks per assessment (‘clicks’) and the average number of clicks for each assessment (‘</w:t>
+      </w:r>
+      <w:proofErr w:type="spellStart"/>
+      <w:r>
+        <w:t>mean_clicks</w:t>
+      </w:r>
+      <w:proofErr w:type="spellEnd"/>
+      <w:r>
+        <w:t>'). The number of active days were also aggregated per assessment into the sum total (‘</w:t>
+      </w:r>
+      <w:proofErr w:type="spellStart"/>
+      <w:r>
+        <w:t>total_active</w:t>
+      </w:r>
+      <w:proofErr w:type="spellEnd"/>
+      <w:r>
+        <w:t>’) and average (‘</w:t>
+      </w:r>
+      <w:proofErr w:type="spellStart"/>
+      <w:r>
+        <w:t>mean_active</w:t>
+      </w:r>
+      <w:proofErr w:type="spellEnd"/>
+      <w:r>
+        <w:t>’). As two distinct quantifications of student interaction with the material.</w:t>
+      </w:r>
+    </w:p>
+    <w:p>
+      <w:r>
+        <w:t>The scores were also averaged (‘</w:t>
+      </w:r>
+      <w:proofErr w:type="spellStart"/>
+      <w:r>
+        <w:t>mean_score</w:t>
+      </w:r>
+      <w:proofErr w:type="spellEnd"/>
+      <w:r>
+        <w:t>’) for each assessment to represent the consistency and level that students operated on. The ‘</w:t>
+      </w:r>
+      <w:proofErr w:type="spellStart"/>
+      <w:r>
+        <w:t>assessment_duration</w:t>
+      </w:r>
+      <w:proofErr w:type="spellEnd"/>
+      <w:r>
+        <w:t xml:space="preserve">’ was also averaged </w:t>
+      </w:r>
+      <w:r>
+        <w:lastRenderedPageBreak/>
+        <w:t>(‘</w:t>
+      </w:r>
+      <w:proofErr w:type="spellStart"/>
+      <w:r>
+        <w:t>mean_assessment_length</w:t>
+      </w:r>
+      <w:proofErr w:type="spellEnd"/>
+      <w:r>
+        <w:t>’) and maxed (‘</w:t>
+      </w:r>
+      <w:proofErr w:type="spellStart"/>
+      <w:r>
+        <w:t>max_assessment_length</w:t>
+      </w:r>
+      <w:proofErr w:type="spellEnd"/>
+      <w:r>
+        <w:t>') to represent how long students had with the material.</w:t>
+      </w:r>
+    </w:p>
+    <w:p>
+      <w:r>
+        <w:t>Data Exploration</w:t>
+      </w:r>
+    </w:p>
+    <w:p>
+      <w:r>
+        <w:t xml:space="preserve">The two main goals outlined for this model is to identify the key drivers of how students ended the course and create a classification model that enables educators to predict student trajectories. </w:t>
+      </w:r>
+      <w:r>
+        <w:t>In relation to these goals, four questions were used to initialize understanding student VLEs.</w:t>
+      </w:r>
+    </w:p>
+    <w:p>
+      <w:pPr>
+        <w:numPr>
+          <w:ilvl w:val="0"/>
+          <w:numId w:val="1"/>
+        </w:numPr>
+        <w:shd w:val="clear" w:color="auto" w:fill="FFFFFF"/>
+        <w:spacing w:before="100" w:beforeAutospacing="1" w:after="100" w:afterAutospacing="1" w:line="240" w:lineRule="auto"/>
+        <w:rPr>
+          <w:rFonts w:ascii="Segoe UI" w:eastAsia="Times New Roman" w:hAnsi="Segoe UI" w:cs="Segoe UI"/>
+          <w:kern w:val="0"/>
+          <w:sz w:val="21"/>
+          <w:szCs w:val="21"/>
+          <w14:ligatures w14:val="none"/>
+        </w:rPr>
+      </w:pPr>
+      <w:r>
+        <w:rPr>
+          <w:rFonts w:ascii="Segoe UI" w:eastAsia="Times New Roman" w:hAnsi="Segoe UI" w:cs="Segoe UI"/>
+          <w:kern w:val="0"/>
+          <w:sz w:val="21"/>
+          <w:szCs w:val="21"/>
+          <w14:ligatures w14:val="none"/>
+        </w:rPr>
+        <w:t>How does</w:t>
+      </w:r>
+      <w:r>
+        <w:rPr>
+          <w:rFonts w:ascii="Segoe UI" w:eastAsia="Times New Roman" w:hAnsi="Segoe UI" w:cs="Segoe UI"/>
+          <w:kern w:val="0"/>
+          <w:sz w:val="21"/>
+          <w:szCs w:val="21"/>
+          <w14:ligatures w14:val="none"/>
+        </w:rPr>
+        <w:t xml:space="preserve"> the</w:t>
+      </w:r>
+      <w:r>
+        <w:rPr>
+          <w:rFonts w:ascii="Segoe UI" w:eastAsia="Times New Roman" w:hAnsi="Segoe UI" w:cs="Segoe UI"/>
+          <w:kern w:val="0"/>
+          <w:sz w:val="21"/>
+          <w:szCs w:val="21"/>
+          <w14:ligatures w14:val="none"/>
+        </w:rPr>
+        <w:t xml:space="preserve"> average score per </w:t>
+      </w:r>
+      <w:r>
+        <w:rPr>
+          <w:rFonts w:ascii="Segoe UI" w:eastAsia="Times New Roman" w:hAnsi="Segoe UI" w:cs="Segoe UI"/>
+          <w:kern w:val="0"/>
+          <w:sz w:val="21"/>
+          <w:szCs w:val="21"/>
+          <w14:ligatures w14:val="none"/>
+        </w:rPr>
+        <w:t>assessment</w:t>
+      </w:r>
+      <w:r>
+        <w:rPr>
+          <w:rFonts w:ascii="Segoe UI" w:eastAsia="Times New Roman" w:hAnsi="Segoe UI" w:cs="Segoe UI"/>
+          <w:kern w:val="0"/>
+          <w:sz w:val="21"/>
+          <w:szCs w:val="21"/>
+          <w14:ligatures w14:val="none"/>
+        </w:rPr>
+        <w:t xml:space="preserve"> differ between the final results?</w:t>
+      </w:r>
+    </w:p>
+    <w:p>
+      <w:pPr>
+        <w:numPr>
+          <w:ilvl w:val="0"/>
+          <w:numId w:val="1"/>
+        </w:numPr>
+        <w:shd w:val="clear" w:color="auto" w:fill="FFFFFF"/>
+        <w:spacing w:before="100" w:beforeAutospacing="1" w:after="100" w:afterAutospacing="1" w:line="240" w:lineRule="auto"/>
+        <w:rPr>
+          <w:rFonts w:ascii="Segoe UI" w:eastAsia="Times New Roman" w:hAnsi="Segoe UI" w:cs="Segoe UI"/>
+          <w:kern w:val="0"/>
+          <w:sz w:val="21"/>
+          <w:szCs w:val="21"/>
+          <w14:ligatures w14:val="none"/>
+        </w:rPr>
+      </w:pPr>
+      <w:r>
+        <w:rPr>
+          <w:rFonts w:ascii="Segoe UI" w:eastAsia="Times New Roman" w:hAnsi="Segoe UI" w:cs="Segoe UI"/>
+          <w:kern w:val="0"/>
+          <w:sz w:val="21"/>
+          <w:szCs w:val="21"/>
+          <w14:ligatures w14:val="none"/>
+        </w:rPr>
+        <w:t xml:space="preserve">How does the material interaction for each </w:t>
+      </w:r>
+      <w:r>
+        <w:rPr>
+          <w:rFonts w:ascii="Segoe UI" w:eastAsia="Times New Roman" w:hAnsi="Segoe UI" w:cs="Segoe UI"/>
+          <w:kern w:val="0"/>
+          <w:sz w:val="21"/>
+          <w:szCs w:val="21"/>
+          <w14:ligatures w14:val="none"/>
+        </w:rPr>
+        <w:t>assessment</w:t>
+      </w:r>
+      <w:r>
+        <w:rPr>
+          <w:rFonts w:ascii="Segoe UI" w:eastAsia="Times New Roman" w:hAnsi="Segoe UI" w:cs="Segoe UI"/>
+          <w:kern w:val="0"/>
+          <w:sz w:val="21"/>
+          <w:szCs w:val="21"/>
+          <w14:ligatures w14:val="none"/>
+        </w:rPr>
+        <w:t xml:space="preserve"> differ between the final results?</w:t>
+      </w:r>
+    </w:p>
+    <w:p>
+      <w:pPr>
+        <w:numPr>
+          <w:ilvl w:val="0"/>
+          <w:numId w:val="1"/>
+        </w:numPr>
+        <w:shd w:val="clear" w:color="auto" w:fill="FFFFFF"/>
+        <w:spacing w:before="100" w:beforeAutospacing="1" w:after="100" w:afterAutospacing="1" w:line="240" w:lineRule="auto"/>
+        <w:rPr>
+          <w:rFonts w:ascii="Segoe UI" w:eastAsia="Times New Roman" w:hAnsi="Segoe UI" w:cs="Segoe UI"/>
+          <w:kern w:val="0"/>
+          <w:sz w:val="21"/>
+          <w:szCs w:val="21"/>
+          <w14:ligatures w14:val="none"/>
+        </w:rPr>
+      </w:pPr>
+      <w:r>
+        <w:rPr>
+          <w:rFonts w:ascii="Segoe UI" w:eastAsia="Times New Roman" w:hAnsi="Segoe UI" w:cs="Segoe UI"/>
+          <w:kern w:val="0"/>
+          <w:sz w:val="21"/>
+          <w:szCs w:val="21"/>
+          <w14:ligatures w14:val="none"/>
+        </w:rPr>
+        <w:t>Is there a difference between activity types that determine the final results?</w:t>
+      </w:r>
+    </w:p>
+    <w:p>
+      <w:pPr>
+        <w:numPr>
+          <w:ilvl w:val="0"/>
+          <w:numId w:val="1"/>
+        </w:numPr>
+        <w:shd w:val="clear" w:color="auto" w:fill="FFFFFF"/>
+        <w:spacing w:before="100" w:beforeAutospacing="1" w:after="100" w:afterAutospacing="1" w:line="240" w:lineRule="auto"/>
+        <w:rPr>
+          <w:rFonts w:ascii="Segoe UI" w:eastAsia="Times New Roman" w:hAnsi="Segoe UI" w:cs="Segoe UI"/>
+          <w:kern w:val="0"/>
+          <w:sz w:val="21"/>
+          <w:szCs w:val="21"/>
+          <w14:ligatures w14:val="none"/>
+        </w:rPr>
+      </w:pPr>
+      <w:r>
+        <w:rPr>
+          <w:rFonts w:ascii="Segoe UI" w:eastAsia="Times New Roman" w:hAnsi="Segoe UI" w:cs="Segoe UI"/>
+          <w:kern w:val="0"/>
+          <w:sz w:val="21"/>
+          <w:szCs w:val="21"/>
+          <w14:ligatures w14:val="none"/>
+        </w:rPr>
+        <w:t>Does education interact with students' final results?</w:t>
+      </w:r>
+    </w:p>
+    <w:p>
+      <w:pPr>
+        <w:shd w:val="clear" w:color="auto" w:fill="FFFFFF"/>
+        <w:spacing w:before="100" w:beforeAutospacing="1" w:after="100" w:afterAutospacing="1" w:line="240" w:lineRule="auto"/>
+        <w:rPr>
+          <w:rFonts w:ascii="Segoe UI" w:eastAsia="Times New Roman" w:hAnsi="Segoe UI" w:cs="Segoe UI"/>
+          <w:kern w:val="0"/>
+          <w:sz w:val="21"/>
+          <w:szCs w:val="21"/>
+          <w14:ligatures w14:val="none"/>
+        </w:rPr>
+      </w:pPr>
+      <w:r>
+        <w:rPr>
+          <w:rFonts w:ascii="Segoe UI" w:eastAsia="Times New Roman" w:hAnsi="Segoe UI" w:cs="Segoe UI"/>
+          <w:kern w:val="0"/>
+          <w:sz w:val="21"/>
+          <w:szCs w:val="21"/>
+          <w14:ligatures w14:val="none"/>
+        </w:rPr>
+        <w:t>How does</w:t>
+      </w:r>
+      <w:r>
+        <w:rPr>
+          <w:rFonts w:ascii="Segoe UI" w:eastAsia="Times New Roman" w:hAnsi="Segoe UI" w:cs="Segoe UI"/>
+          <w:kern w:val="0"/>
+          <w:sz w:val="21"/>
+          <w:szCs w:val="21"/>
+          <w14:ligatures w14:val="none"/>
+        </w:rPr>
+        <w:t xml:space="preserve"> the</w:t>
+      </w:r>
+      <w:r>
+        <w:rPr>
+          <w:rFonts w:ascii="Segoe UI" w:eastAsia="Times New Roman" w:hAnsi="Segoe UI" w:cs="Segoe UI"/>
+          <w:kern w:val="0"/>
+          <w:sz w:val="21"/>
+          <w:szCs w:val="21"/>
+          <w14:ligatures w14:val="none"/>
+        </w:rPr>
+        <w:t xml:space="preserve"> average score per </w:t>
+      </w:r>
+      <w:r>
+        <w:rPr>
+          <w:rFonts w:ascii="Segoe UI" w:eastAsia="Times New Roman" w:hAnsi="Segoe UI" w:cs="Segoe UI"/>
+          <w:kern w:val="0"/>
+          <w:sz w:val="21"/>
+          <w:szCs w:val="21"/>
+          <w14:ligatures w14:val="none"/>
+        </w:rPr>
+        <w:t>assessment</w:t>
+      </w:r>
+      <w:r>
+        <w:rPr>
+          <w:rFonts w:ascii="Segoe UI" w:eastAsia="Times New Roman" w:hAnsi="Segoe UI" w:cs="Segoe UI"/>
+          <w:kern w:val="0"/>
+          <w:sz w:val="21"/>
+          <w:szCs w:val="21"/>
+          <w14:ligatures w14:val="none"/>
+        </w:rPr>
+        <w:t xml:space="preserve"> differ between the final results?</w:t>
+      </w:r>
+    </w:p>
+    <w:p>
+      <w:pPr>
+        <w:shd w:val="clear" w:color="auto" w:fill="FFFFFF"/>
+        <w:spacing w:before="100" w:beforeAutospacing="1" w:after="100" w:afterAutospacing="1" w:line="240" w:lineRule="auto"/>
+        <w:rPr>
+          <w:rFonts w:ascii="Segoe UI" w:eastAsia="Times New Roman" w:hAnsi="Segoe UI" w:cs="Segoe UI"/>
+          <w:kern w:val="0"/>
+          <w:sz w:val="21"/>
+          <w:szCs w:val="21"/>
+          <w14:ligatures w14:val="none"/>
+        </w:rPr>
+      </w:pPr>
+      <w:r>
+        <w:rPr>
+          <w:rFonts w:ascii="Segoe UI" w:eastAsia="Times New Roman" w:hAnsi="Segoe UI" w:cs="Segoe UI"/>
+          <w:kern w:val="0"/>
+          <w:sz w:val="21"/>
+          <w:szCs w:val="21"/>
+          <w14:ligatures w14:val="none"/>
+        </w:rPr>
+        <w:t xml:space="preserve">One of the most important predictors that would dictate a student's final result is how well they scored on average with their assessments. A student that scores higher on average per </w:t>
+      </w:r>
+      <w:r>
+        <w:rPr>
+          <w:rFonts w:ascii="Segoe UI" w:eastAsia="Times New Roman" w:hAnsi="Segoe UI" w:cs="Segoe UI"/>
+          <w:kern w:val="0"/>
+          <w:sz w:val="21"/>
+          <w:szCs w:val="21"/>
+          <w14:ligatures w14:val="none"/>
+        </w:rPr>
+        <w:t>assessment</w:t>
+      </w:r>
+      <w:r>
+        <w:rPr>
+          <w:rFonts w:ascii="Segoe UI" w:eastAsia="Times New Roman" w:hAnsi="Segoe UI" w:cs="Segoe UI"/>
+          <w:kern w:val="0"/>
+          <w:sz w:val="21"/>
+          <w:szCs w:val="21"/>
+          <w14:ligatures w14:val="none"/>
+        </w:rPr>
+        <w:t xml:space="preserve"> should place higher with a pass or even a distinction final result since they would have met the minimum passing grade per </w:t>
+      </w:r>
+      <w:r>
+        <w:rPr>
+          <w:rFonts w:ascii="Segoe UI" w:eastAsia="Times New Roman" w:hAnsi="Segoe UI" w:cs="Segoe UI"/>
+          <w:kern w:val="0"/>
+          <w:sz w:val="21"/>
+          <w:szCs w:val="21"/>
+          <w14:ligatures w14:val="none"/>
+        </w:rPr>
+        <w:t>assessment</w:t>
+      </w:r>
+      <w:r>
+        <w:rPr>
+          <w:rFonts w:ascii="Segoe UI" w:eastAsia="Times New Roman" w:hAnsi="Segoe UI" w:cs="Segoe UI"/>
+          <w:kern w:val="0"/>
+          <w:sz w:val="21"/>
+          <w:szCs w:val="21"/>
+          <w14:ligatures w14:val="none"/>
+        </w:rPr>
+        <w:t xml:space="preserve"> at least.</w:t>
+      </w:r>
+    </w:p>
+    <w:p>
+      <w:pPr>
+        <w:keepNext/>
+        <w:shd w:val="clear" w:color="auto" w:fill="FFFFFF"/>
+        <w:spacing w:before="100" w:beforeAutospacing="1" w:after="100" w:afterAutospacing="1" w:line="240" w:lineRule="auto"/>
+        <w:jc w:val="center"/>
+      </w:pPr>
+      <w:r>
+        <w:rPr>
+          <w:rFonts w:ascii="Segoe UI" w:eastAsia="Times New Roman" w:hAnsi="Segoe UI" w:cs="Segoe UI"/>
+          <w:noProof/>
+          <w:kern w:val="0"/>
+          <w:sz w:val="21"/>
+          <w:szCs w:val="21"/>
+        </w:rPr>
+        <w:drawing>
+          <wp:inline distT="0" distB="0" distL="0" distR="0" wp14:anchorId="4D71290D" wp14:editId="14F73EB7">
+            <wp:extent cx="4627567" cy="3856305"/>
+            <wp:effectExtent l="0" t="0" r="1905" b="0"/>
+            <wp:docPr id="618197022" name="Picture 1" descr="A group of green and white graphs&#10;&#10;Description automatically generated"/>
+            <wp:cNvGraphicFramePr>
+              <a:graphicFrameLocks xmlns:a="http://schemas.openxmlformats.org/drawingml/2006/main" noChangeAspect="1"/>
+            </wp:cNvGraphicFramePr>
+            <a:graphic xmlns:a="http://schemas.openxmlformats.org/drawingml/2006/main">
+              <a:graphicData uri="http://schemas.openxmlformats.org/drawingml/2006/picture">
+                <pic:pic xmlns:pic="http://schemas.openxmlformats.org/drawingml/2006/picture">
+                  <pic:nvPicPr>
+                    <pic:cNvPr id="618197022" name="Picture 1" descr="A group of green and white graphs&#10;&#10;Description automatically generated"/>
+                    <pic:cNvPicPr/>
+                  </pic:nvPicPr>
+                  <pic:blipFill>
+                    <a:blip r:embed="rId5" cstate="print">
+                      <a:extLst>
+                        <a:ext uri="{28A0092B-C50C-407E-A947-70E740481C1C}">
+                          <a14:useLocalDpi xmlns:a14="http://schemas.microsoft.com/office/drawing/2010/main" val="0"/>
+                        </a:ext>
+                      </a:extLst>
+                    </a:blip>
+                    <a:stretch>
+                      <a:fillRect/>
+                    </a:stretch>
+                  </pic:blipFill>
+                  <pic:spPr>
+                    <a:xfrm>
+                      <a:off x="0" y="0"/>
+                      <a:ext cx="4692813" cy="3910676"/>
+                    </a:xfrm>
+                    <a:prstGeom prst="rect">
+                      <a:avLst/>
+                    </a:prstGeom>
+                  </pic:spPr>
+                </pic:pic>
+              </a:graphicData>
+            </a:graphic>
+          </wp:inline>
+        </w:drawing>
+      </w:r>
+    </w:p>
+    <w:p>
+      <w:pPr>
+        <w:pStyle w:val="Caption"/>
+        <w:rPr>
+          <w:rFonts w:ascii="Segoe UI" w:eastAsia="Times New Roman" w:hAnsi="Segoe UI" w:cs="Segoe UI"/>
+          <w:kern w:val="0"/>
+          <w:sz w:val="21"/>
+          <w:szCs w:val="21"/>
+          <w14:ligatures w14:val="none"/>
+        </w:rPr>
+      </w:pPr>
+      <w:r>
+        <w:t xml:space="preserve">Fig </w:t>
+      </w:r>
+      <w:r>
+        <w:fldChar w:fldCharType="begin"/>
+      </w:r>
+      <w:r>
+        <w:instrText xml:space="preserve"> SEQ Figure \* ARABIC </w:instrText>
+      </w:r>
+      <w:r>
+        <w:fldChar w:fldCharType="separate"/>
+      </w:r>
+      <w:r>
+        <w:rPr>
+          <w:noProof/>
+        </w:rPr>
+        <w:t>1</w:t>
+      </w:r>
+      <w:r>
+        <w:fldChar w:fldCharType="end"/>
+      </w:r>
+      <w:r>
+        <w:t>. Distribution of the average score for each assessment submitted by all students distinguished by how they ended the courses.</w:t>
+      </w:r>
+    </w:p>
+    <w:p>
+      <w:pPr>
+        <w:shd w:val="clear" w:color="auto" w:fill="FFFFFF"/>
+        <w:spacing w:before="100" w:beforeAutospacing="1" w:after="100" w:afterAutospacing="1" w:line="240" w:lineRule="auto"/>
+        <w:rPr>
+          <w:rFonts w:ascii="Segoe UI" w:eastAsia="Times New Roman" w:hAnsi="Segoe UI" w:cs="Segoe UI"/>
+          <w:kern w:val="0"/>
+          <w:sz w:val="21"/>
+          <w:szCs w:val="21"/>
+          <w14:ligatures w14:val="none"/>
+        </w:rPr>
+      </w:pPr>
+      <w:r>
+        <w:rPr>
+          <w:rFonts w:ascii="Segoe UI" w:eastAsia="Times New Roman" w:hAnsi="Segoe UI" w:cs="Segoe UI"/>
+          <w:kern w:val="0"/>
+          <w:sz w:val="21"/>
+          <w:szCs w:val="21"/>
+          <w14:ligatures w14:val="none"/>
+        </w:rPr>
+        <w:lastRenderedPageBreak/>
+        <w:t>Lower ranked student results are more normally distributed than distinguished or passing students (Fig 1). Despite having a difference in a couple of points there is a significant difference (f-stat = 8332.65, p-value = 0.0) between the distribution means of students who failed (mean score = 65.14) and withdrew (mean score = 63.74). Even with Bonferroni correction, all four classifications of students were tested to not be like one another</w:t>
+      </w:r>
+      <w:r>
+        <w:rPr>
+          <w:rFonts w:ascii="Segoe UI" w:eastAsia="Times New Roman" w:hAnsi="Segoe UI" w:cs="Segoe UI"/>
+          <w:kern w:val="0"/>
+          <w:sz w:val="21"/>
+          <w:szCs w:val="21"/>
+          <w14:ligatures w14:val="none"/>
+        </w:rPr>
+        <w:t xml:space="preserve"> (f-stat = 8332.65, p-value = 0.0)</w:t>
+      </w:r>
+      <w:r>
+        <w:rPr>
+          <w:rFonts w:ascii="Segoe UI" w:eastAsia="Times New Roman" w:hAnsi="Segoe UI" w:cs="Segoe UI"/>
+          <w:kern w:val="0"/>
+          <w:sz w:val="21"/>
+          <w:szCs w:val="21"/>
+          <w14:ligatures w14:val="none"/>
+        </w:rPr>
+        <w:t>.</w:t>
+      </w:r>
+    </w:p>
+    <w:p>
+      <w:pPr>
+        <w:shd w:val="clear" w:color="auto" w:fill="FFFFFF"/>
+        <w:spacing w:before="100" w:beforeAutospacing="1" w:after="100" w:afterAutospacing="1" w:line="240" w:lineRule="auto"/>
+        <w:rPr>
+          <w:rFonts w:ascii="Segoe UI" w:eastAsia="Times New Roman" w:hAnsi="Segoe UI" w:cs="Segoe UI"/>
+          <w:kern w:val="0"/>
+          <w:sz w:val="21"/>
+          <w:szCs w:val="21"/>
+          <w14:ligatures w14:val="none"/>
+        </w:rPr>
+      </w:pPr>
+      <w:r>
+        <w:rPr>
+          <w:rFonts w:ascii="Segoe UI" w:eastAsia="Times New Roman" w:hAnsi="Segoe UI" w:cs="Segoe UI"/>
+          <w:kern w:val="0"/>
+          <w:sz w:val="21"/>
+          <w:szCs w:val="21"/>
+          <w14:ligatures w14:val="none"/>
+        </w:rPr>
+        <w:t>From the initial testing, the average score for each assessment appeared to be a driving factor in classification. Students who, on average, scored higher were more likely to pass or be distinguished</w:t>
+      </w:r>
+      <w:r>
+        <w:rPr>
+          <w:rFonts w:ascii="Segoe UI" w:eastAsia="Times New Roman" w:hAnsi="Segoe UI" w:cs="Segoe UI"/>
+          <w:kern w:val="0"/>
+          <w:sz w:val="21"/>
+          <w:szCs w:val="21"/>
+          <w14:ligatures w14:val="none"/>
+        </w:rPr>
+        <w:t xml:space="preserve"> than those who scored lower.</w:t>
+      </w:r>
+    </w:p>
+    <w:p>
+      <w:pPr>
+        <w:shd w:val="clear" w:color="auto" w:fill="FFFFFF"/>
+        <w:spacing w:before="100" w:beforeAutospacing="1" w:after="100" w:afterAutospacing="1" w:line="240" w:lineRule="auto"/>
+        <w:rPr>
+          <w:rFonts w:ascii="Segoe UI" w:eastAsia="Times New Roman" w:hAnsi="Segoe UI" w:cs="Segoe UI"/>
+          <w:kern w:val="0"/>
+          <w:sz w:val="21"/>
+          <w:szCs w:val="21"/>
+          <w14:ligatures w14:val="none"/>
+        </w:rPr>
+      </w:pPr>
+      <w:r>
+        <w:rPr>
+          <w:rFonts w:ascii="Segoe UI" w:eastAsia="Times New Roman" w:hAnsi="Segoe UI" w:cs="Segoe UI"/>
+          <w:kern w:val="0"/>
+          <w:sz w:val="21"/>
+          <w:szCs w:val="21"/>
+          <w14:ligatures w14:val="none"/>
+        </w:rPr>
+        <w:t xml:space="preserve">How does the material interaction for each </w:t>
+      </w:r>
+      <w:r>
+        <w:rPr>
+          <w:rFonts w:ascii="Segoe UI" w:eastAsia="Times New Roman" w:hAnsi="Segoe UI" w:cs="Segoe UI"/>
+          <w:kern w:val="0"/>
+          <w:sz w:val="21"/>
+          <w:szCs w:val="21"/>
+          <w14:ligatures w14:val="none"/>
+        </w:rPr>
+        <w:t>assessment</w:t>
+      </w:r>
+      <w:r>
+        <w:rPr>
+          <w:rFonts w:ascii="Segoe UI" w:eastAsia="Times New Roman" w:hAnsi="Segoe UI" w:cs="Segoe UI"/>
+          <w:kern w:val="0"/>
+          <w:sz w:val="21"/>
+          <w:szCs w:val="21"/>
+          <w14:ligatures w14:val="none"/>
+        </w:rPr>
+        <w:t xml:space="preserve"> differ between the final results?</w:t>
+      </w:r>
+    </w:p>
+    <w:p>
+      <w:pPr>
+        <w:shd w:val="clear" w:color="auto" w:fill="FFFFFF"/>
+        <w:spacing w:before="100" w:beforeAutospacing="1" w:after="100" w:afterAutospacing="1" w:line="240" w:lineRule="auto"/>
+        <w:rPr>
+          <w:rFonts w:ascii="Segoe UI" w:eastAsia="Times New Roman" w:hAnsi="Segoe UI" w:cs="Segoe UI"/>
+          <w:kern w:val="0"/>
+          <w:sz w:val="21"/>
+          <w:szCs w:val="21"/>
+          <w14:ligatures w14:val="none"/>
+        </w:rPr>
+      </w:pPr>
+      <w:r>
+        <w:rPr>
+          <w:rFonts w:ascii="Segoe UI" w:eastAsia="Times New Roman" w:hAnsi="Segoe UI" w:cs="Segoe UI"/>
+          <w:kern w:val="0"/>
+          <w:sz w:val="21"/>
+          <w:szCs w:val="21"/>
+          <w14:ligatures w14:val="none"/>
+        </w:rPr>
+        <w:t>Increas</w:t>
+      </w:r>
+      <w:r>
+        <w:rPr>
+          <w:rFonts w:ascii="Segoe UI" w:eastAsia="Times New Roman" w:hAnsi="Segoe UI" w:cs="Segoe UI"/>
+          <w:kern w:val="0"/>
+          <w:sz w:val="21"/>
+          <w:szCs w:val="21"/>
+          <w14:ligatures w14:val="none"/>
+        </w:rPr>
+        <w:t>ing</w:t>
+      </w:r>
+      <w:r>
+        <w:rPr>
+          <w:rFonts w:ascii="Segoe UI" w:eastAsia="Times New Roman" w:hAnsi="Segoe UI" w:cs="Segoe UI"/>
+          <w:kern w:val="0"/>
+          <w:sz w:val="21"/>
+          <w:szCs w:val="21"/>
+          <w14:ligatures w14:val="none"/>
+        </w:rPr>
+        <w:t xml:space="preserve"> the amount spent with the material may indicate a student that is taking special care with the ass</w:t>
+      </w:r>
+      <w:r>
+        <w:rPr>
+          <w:rFonts w:ascii="Segoe UI" w:eastAsia="Times New Roman" w:hAnsi="Segoe UI" w:cs="Segoe UI"/>
+          <w:kern w:val="0"/>
+          <w:sz w:val="21"/>
+          <w:szCs w:val="21"/>
+          <w14:ligatures w14:val="none"/>
+        </w:rPr>
+        <w:t>essment</w:t>
+      </w:r>
+      <w:r>
+        <w:rPr>
+          <w:rFonts w:ascii="Segoe UI" w:eastAsia="Times New Roman" w:hAnsi="Segoe UI" w:cs="Segoe UI"/>
+          <w:kern w:val="0"/>
+          <w:sz w:val="21"/>
+          <w:szCs w:val="21"/>
+          <w14:ligatures w14:val="none"/>
+        </w:rPr>
+        <w:t xml:space="preserve"> or a student that is dedicated enough to see it through. Longer amounts of time could also indicate a concept that is a little too difficult to grasp or some confounding factors outside of a student's control.</w:t>
+      </w:r>
+      <w:r>
+        <w:rPr>
+          <w:rFonts w:ascii="Segoe UI" w:eastAsia="Times New Roman" w:hAnsi="Segoe UI" w:cs="Segoe UI"/>
+          <w:kern w:val="0"/>
+          <w:sz w:val="21"/>
+          <w:szCs w:val="21"/>
+          <w14:ligatures w14:val="none"/>
+        </w:rPr>
+        <w:t xml:space="preserve"> Regardless, the longer the student took to turn in the assessment, the more opportunities to interact with the material, the student had.</w:t>
+      </w:r>
+    </w:p>
+    <w:p>
+      <w:pPr>
+        <w:shd w:val="clear" w:color="auto" w:fill="FFFFFF"/>
+        <w:spacing w:before="100" w:beforeAutospacing="1" w:after="100" w:afterAutospacing="1" w:line="240" w:lineRule="auto"/>
+        <w:rPr>
+          <w:rFonts w:ascii="Segoe UI" w:eastAsia="Times New Roman" w:hAnsi="Segoe UI" w:cs="Segoe UI"/>
+          <w:kern w:val="0"/>
+          <w:sz w:val="21"/>
+          <w:szCs w:val="21"/>
+          <w14:ligatures w14:val="none"/>
+        </w:rPr>
+      </w:pPr>
+      <w:r>
+        <w:rPr>
+          <w:rFonts w:ascii="Segoe UI" w:eastAsia="Times New Roman" w:hAnsi="Segoe UI" w:cs="Segoe UI"/>
+          <w:kern w:val="0"/>
+          <w:sz w:val="21"/>
+          <w:szCs w:val="21"/>
+          <w14:ligatures w14:val="none"/>
+        </w:rPr>
+        <w:t>To better understand this question, the material interaction could be broken down into number of interactions (‘</w:t>
+      </w:r>
+      <w:proofErr w:type="spellStart"/>
+      <w:r>
+        <w:rPr>
+          <w:rFonts w:ascii="Segoe UI" w:eastAsia="Times New Roman" w:hAnsi="Segoe UI" w:cs="Segoe UI"/>
+          <w:kern w:val="0"/>
+          <w:sz w:val="21"/>
+          <w:szCs w:val="21"/>
+          <w14:ligatures w14:val="none"/>
+        </w:rPr>
+        <w:t>mean_active</w:t>
+      </w:r>
+      <w:proofErr w:type="spellEnd"/>
+      <w:r>
+        <w:rPr>
+          <w:rFonts w:ascii="Segoe UI" w:eastAsia="Times New Roman" w:hAnsi="Segoe UI" w:cs="Segoe UI"/>
+          <w:kern w:val="0"/>
+          <w:sz w:val="21"/>
+          <w:szCs w:val="21"/>
+          <w14:ligatures w14:val="none"/>
+        </w:rPr>
+        <w:t>’) and how long each assessment took (‘</w:t>
+      </w:r>
+      <w:proofErr w:type="spellStart"/>
+      <w:r>
+        <w:rPr>
+          <w:rFonts w:ascii="Segoe UI" w:eastAsia="Times New Roman" w:hAnsi="Segoe UI" w:cs="Segoe UI"/>
+          <w:kern w:val="0"/>
+          <w:sz w:val="21"/>
+          <w:szCs w:val="21"/>
+          <w14:ligatures w14:val="none"/>
+        </w:rPr>
+        <w:t>mean_assessment_length</w:t>
+      </w:r>
+      <w:proofErr w:type="spellEnd"/>
+      <w:r>
+        <w:rPr>
+          <w:rFonts w:ascii="Segoe UI" w:eastAsia="Times New Roman" w:hAnsi="Segoe UI" w:cs="Segoe UI"/>
+          <w:kern w:val="0"/>
+          <w:sz w:val="21"/>
+          <w:szCs w:val="21"/>
+          <w14:ligatures w14:val="none"/>
+        </w:rPr>
+        <w:t>’).</w:t>
+      </w:r>
+    </w:p>
+    <w:p>
+      <w:pPr>
+        <w:shd w:val="clear" w:color="auto" w:fill="FFFFFF"/>
+        <w:spacing w:before="100" w:beforeAutospacing="1" w:after="100" w:afterAutospacing="1" w:line="240" w:lineRule="auto"/>
+        <w:rPr>
+          <w:rFonts w:ascii="Segoe UI" w:eastAsia="Times New Roman" w:hAnsi="Segoe UI" w:cs="Segoe UI"/>
+          <w:kern w:val="0"/>
+          <w:sz w:val="21"/>
+          <w:szCs w:val="21"/>
+          <w14:ligatures w14:val="none"/>
+        </w:rPr>
+      </w:pPr>
     </w:p>
     <w:p/>
     <w:p>
@@ -451,7 +1405,7 @@
       <w:r>
         <w:t>Hamilton, I. (2024, May 31). 2024 Online learning Statistics. Forbes Advisor. </w:t>
       </w:r>
-      <w:hyperlink r:id="rId4" w:history="1">
+      <w:hyperlink r:id="rId6" w:history="1">
         <w:r>
           <w:rPr>
             <w:rStyle w:val="Hyperlink"/>
@@ -464,6 +1418,7 @@
       <w:pPr>
         <w:ind w:left="720" w:hanging="720"/>
       </w:pPr>
+      <w:proofErr w:type="spellStart"/>
       <w:r>
         <w:rPr>
           <w:rFonts w:ascii="Segoe UI" w:hAnsi="Segoe UI" w:cs="Segoe UI"/>
@@ -471,10 +1426,119 @@
           <w:szCs w:val="21"/>
           <w:shd w:val="clear" w:color="auto" w:fill="FFFFFF"/>
         </w:rPr>
-        <w:lastRenderedPageBreak/>
-        <w:t>Kuzilek, J., Hlosta, M., Herrmannova, D., Zdrahal, Z. and Wolff, A. OU Analyse: Analysing At-Risk Students at The Open University. Learning Analytics Review, no. LAK15-1, March 2015, ISSN: 2057-7494. source: </w:t>
-      </w:r>
-      <w:hyperlink r:id="rId5" w:tgtFrame="_blank" w:history="1">
+        <w:t>Kuzilek</w:t>
+      </w:r>
+      <w:proofErr w:type="spellEnd"/>
+      <w:r>
+        <w:rPr>
+          <w:rFonts w:ascii="Segoe UI" w:hAnsi="Segoe UI" w:cs="Segoe UI"/>
+          <w:sz w:val="21"/>
+          <w:szCs w:val="21"/>
+          <w:shd w:val="clear" w:color="auto" w:fill="FFFFFF"/>
+        </w:rPr>
+        <w:t xml:space="preserve">, J., </w:t>
+      </w:r>
+      <w:proofErr w:type="spellStart"/>
+      <w:r>
+        <w:rPr>
+          <w:rFonts w:ascii="Segoe UI" w:hAnsi="Segoe UI" w:cs="Segoe UI"/>
+          <w:sz w:val="21"/>
+          <w:szCs w:val="21"/>
+          <w:shd w:val="clear" w:color="auto" w:fill="FFFFFF"/>
+        </w:rPr>
+        <w:t>Hlosta</w:t>
+      </w:r>
+      <w:proofErr w:type="spellEnd"/>
+      <w:r>
+        <w:rPr>
+          <w:rFonts w:ascii="Segoe UI" w:hAnsi="Segoe UI" w:cs="Segoe UI"/>
+          <w:sz w:val="21"/>
+          <w:szCs w:val="21"/>
+          <w:shd w:val="clear" w:color="auto" w:fill="FFFFFF"/>
+        </w:rPr>
+        <w:t xml:space="preserve">, M., </w:t>
+      </w:r>
+      <w:proofErr w:type="spellStart"/>
+      <w:r>
+        <w:rPr>
+          <w:rFonts w:ascii="Segoe UI" w:hAnsi="Segoe UI" w:cs="Segoe UI"/>
+          <w:sz w:val="21"/>
+          <w:szCs w:val="21"/>
+          <w:shd w:val="clear" w:color="auto" w:fill="FFFFFF"/>
+        </w:rPr>
+        <w:t>Herrmannova</w:t>
+      </w:r>
+      <w:proofErr w:type="spellEnd"/>
+      <w:r>
+        <w:rPr>
+          <w:rFonts w:ascii="Segoe UI" w:hAnsi="Segoe UI" w:cs="Segoe UI"/>
+          <w:sz w:val="21"/>
+          <w:szCs w:val="21"/>
+          <w:shd w:val="clear" w:color="auto" w:fill="FFFFFF"/>
+        </w:rPr>
+        <w:t xml:space="preserve">, D., </w:t>
+      </w:r>
+      <w:proofErr w:type="spellStart"/>
+      <w:r>
+        <w:rPr>
+          <w:rFonts w:ascii="Segoe UI" w:hAnsi="Segoe UI" w:cs="Segoe UI"/>
+          <w:sz w:val="21"/>
+          <w:szCs w:val="21"/>
+          <w:shd w:val="clear" w:color="auto" w:fill="FFFFFF"/>
+        </w:rPr>
+        <w:t>Zdrahal</w:t>
+      </w:r>
+      <w:proofErr w:type="spellEnd"/>
+      <w:r>
+        <w:rPr>
+          <w:rFonts w:ascii="Segoe UI" w:hAnsi="Segoe UI" w:cs="Segoe UI"/>
+          <w:sz w:val="21"/>
+          <w:szCs w:val="21"/>
+          <w:shd w:val="clear" w:color="auto" w:fill="FFFFFF"/>
+        </w:rPr>
+        <w:t xml:space="preserve">, Z. and Wolff, A. OU </w:t>
+      </w:r>
+      <w:proofErr w:type="spellStart"/>
+      <w:r>
+        <w:rPr>
+          <w:rFonts w:ascii="Segoe UI" w:hAnsi="Segoe UI" w:cs="Segoe UI"/>
+          <w:sz w:val="21"/>
+          <w:szCs w:val="21"/>
+          <w:shd w:val="clear" w:color="auto" w:fill="FFFFFF"/>
+        </w:rPr>
+        <w:t>Analyse</w:t>
+      </w:r>
+      <w:proofErr w:type="spellEnd"/>
+      <w:r>
+        <w:rPr>
+          <w:rFonts w:ascii="Segoe UI" w:hAnsi="Segoe UI" w:cs="Segoe UI"/>
+          <w:sz w:val="21"/>
+          <w:szCs w:val="21"/>
+          <w:shd w:val="clear" w:color="auto" w:fill="FFFFFF"/>
+        </w:rPr>
+        <w:t xml:space="preserve">: </w:t>
+      </w:r>
+      <w:proofErr w:type="spellStart"/>
+      <w:r>
+        <w:rPr>
+          <w:rFonts w:ascii="Segoe UI" w:hAnsi="Segoe UI" w:cs="Segoe UI"/>
+          <w:sz w:val="21"/>
+          <w:szCs w:val="21"/>
+          <w:shd w:val="clear" w:color="auto" w:fill="FFFFFF"/>
+        </w:rPr>
+        <w:t>Analysing</w:t>
+      </w:r>
+      <w:proofErr w:type="spellEnd"/>
+      <w:r>
+        <w:rPr>
+          <w:rFonts w:ascii="Segoe UI" w:hAnsi="Segoe UI" w:cs="Segoe UI"/>
+          <w:sz w:val="21"/>
+          <w:szCs w:val="21"/>
+          <w:shd w:val="clear" w:color="auto" w:fill="FFFFFF"/>
+        </w:rPr>
+        <w:t xml:space="preserve"> At-Risk Students at The Open University. Learning Analytics Review, no. LAK15-1, March 2015, ISSN: 2057-7494. source: </w:t>
+      </w:r>
+      <w:hyperlink r:id="rId7" w:tgtFrame="_blank" w:history="1">
         <w:r>
           <w:rPr>
             <w:rStyle w:val="Hyperlink"/>
@@ -515,6 +1579,315 @@
     </w:sectPr>
   </w:body>
 </w:document>
+</file>
+
+<file path=word/numbering.xml><?xml version="1.0" encoding="utf-8"?>
+<w:numbering xmlns:wpc="http://schemas.microsoft.com/office/word/2010/wordprocessingCanvas" xmlns:cx="http://schemas.microsoft.com/office/drawing/2014/chartex" xmlns:cx1="http://schemas.microsoft.com/office/drawing/2015/9/8/chartex" xmlns:cx2="http://schemas.microsoft.com/office/drawing/2015/10/21/chartex" xmlns:cx3="http://schemas.microsoft.com/office/drawing/2016/5/9/chartex" xmlns:cx4="http://schemas.microsoft.com/office/drawing/2016/5/10/chartex" xmlns:cx5="http://schemas.microsoft.com/office/drawing/2016/5/11/chartex" xmlns:cx6="http://schemas.microsoft.com/office/drawing/2016/5/12/chartex" xmlns:cx7="http://schemas.microsoft.com/office/drawing/2016/5/13/chartex" xmlns:cx8="http://schemas.microsoft.com/office/drawing/2016/5/14/chartex" xmlns:mc="http://schemas.openxmlformats.org/markup-compatibility/2006" xmlns:aink="http://schemas.microsoft.com/office/drawing/2016/ink" xmlns:am3d="http://schemas.microsoft.com/office/drawing/2017/model3d" xmlns:o="urn:schemas-microsoft-com:office:office" xmlns:oel="http://schemas.microsoft.com/office/2019/extlst" xmlns:r="http://schemas.openxmlformats.org/officeDocument/2006/relationships" xmlns:m="http://schemas.openxmlformats.org/officeDocument/2006/math" xmlns:v="urn:schemas-microsoft-com:vml" xmlns:wp14="http://schemas.microsoft.com/office/word/2010/wordprocessingDrawing" xmlns:wp="http://schemas.openxmlformats.org/drawingml/2006/wordprocessingDrawing" xmlns:w10="urn:schemas-microsoft-com:office:word" xmlns:w="http://schemas.openxmlformats.org/wordprocessingml/2006/main" xmlns:w14="http://schemas.microsoft.com/office/word/2010/wordml" xmlns:w15="http://schemas.microsoft.com/office/word/2012/wordml" xmlns:w16cex="http://schemas.microsoft.com/office/word/2018/wordml/cex" xmlns:w16cid="http://schemas.microsoft.com/office/word/2016/wordml/cid" xmlns:w16="http://schemas.microsoft.com/office/word/2018/wordml" xmlns:w16du="http://schemas.microsoft.com/office/word/2023/wordml/word16du" xmlns:w16sdtdh="http://schemas.microsoft.com/office/word/2020/wordml/sdtdatahash" xmlns:w16se="http://schemas.microsoft.com/office/word/2015/wordml/symex" xmlns:wpg="http://schemas.microsoft.com/office/word/2010/wordprocessingGroup" xmlns:wpi="http://schemas.microsoft.com/office/word/2010/wordprocessingInk" xmlns:wne="http://schemas.microsoft.com/office/word/2006/wordml" xmlns:wps="http://schemas.microsoft.com/office/word/2010/wordprocessingShape" mc:Ignorable="w14 w15 w16se w16cid w16 w16cex w16sdtdh w16du wp14">
+  <w:abstractNum w:abstractNumId="0" w15:restartNumberingAfterBreak="0">
+    <w:nsid w:val="2C446B2D"/>
+    <w:multiLevelType w:val="multilevel"/>
+    <w:tmpl w:val="F00ED04C"/>
+    <w:lvl w:ilvl="0">
+      <w:start w:val="1"/>
+      <w:numFmt w:val="decimal"/>
+      <w:lvlText w:val="%1."/>
+      <w:lvlJc w:val="left"/>
+      <w:pPr>
+        <w:tabs>
+          <w:tab w:val="num" w:pos="720"/>
+        </w:tabs>
+        <w:ind w:left="720" w:hanging="360"/>
+      </w:pPr>
+      <w:rPr>
+        <w:rFonts w:hint="default"/>
+        <w:sz w:val="20"/>
+      </w:rPr>
+    </w:lvl>
+    <w:lvl w:ilvl="1" w:tentative="1">
+      <w:start w:val="1"/>
+      <w:numFmt w:val="bullet"/>
+      <w:lvlText w:val=""/>
+      <w:lvlJc w:val="left"/>
+      <w:pPr>
+        <w:tabs>
+          <w:tab w:val="num" w:pos="1440"/>
+        </w:tabs>
+        <w:ind w:left="1440" w:hanging="360"/>
+      </w:pPr>
+      <w:rPr>
+        <w:rFonts w:ascii="Symbol" w:hAnsi="Symbol" w:hint="default"/>
+        <w:sz w:val="20"/>
+      </w:rPr>
+    </w:lvl>
+    <w:lvl w:ilvl="2" w:tentative="1">
+      <w:start w:val="1"/>
+      <w:numFmt w:val="bullet"/>
+      <w:lvlText w:val=""/>
+      <w:lvlJc w:val="left"/>
+      <w:pPr>
+        <w:tabs>
+          <w:tab w:val="num" w:pos="2160"/>
+        </w:tabs>
+        <w:ind w:left="2160" w:hanging="360"/>
+      </w:pPr>
+      <w:rPr>
+        <w:rFonts w:ascii="Symbol" w:hAnsi="Symbol" w:hint="default"/>
+        <w:sz w:val="20"/>
+      </w:rPr>
+    </w:lvl>
+    <w:lvl w:ilvl="3" w:tentative="1">
+      <w:start w:val="1"/>
+      <w:numFmt w:val="bullet"/>
+      <w:lvlText w:val=""/>
+      <w:lvlJc w:val="left"/>
+      <w:pPr>
+        <w:tabs>
+          <w:tab w:val="num" w:pos="2880"/>
+        </w:tabs>
+        <w:ind w:left="2880" w:hanging="360"/>
+      </w:pPr>
+      <w:rPr>
+        <w:rFonts w:ascii="Symbol" w:hAnsi="Symbol" w:hint="default"/>
+        <w:sz w:val="20"/>
+      </w:rPr>
+    </w:lvl>
+    <w:lvl w:ilvl="4" w:tentative="1">
+      <w:start w:val="1"/>
+      <w:numFmt w:val="bullet"/>
+      <w:lvlText w:val=""/>
+      <w:lvlJc w:val="left"/>
+      <w:pPr>
+        <w:tabs>
+          <w:tab w:val="num" w:pos="3600"/>
+        </w:tabs>
+        <w:ind w:left="3600" w:hanging="360"/>
+      </w:pPr>
+      <w:rPr>
+        <w:rFonts w:ascii="Symbol" w:hAnsi="Symbol" w:hint="default"/>
+        <w:sz w:val="20"/>
+      </w:rPr>
+    </w:lvl>
+    <w:lvl w:ilvl="5" w:tentative="1">
+      <w:start w:val="1"/>
+      <w:numFmt w:val="bullet"/>
+      <w:lvlText w:val=""/>
+      <w:lvlJc w:val="left"/>
+      <w:pPr>
+        <w:tabs>
+          <w:tab w:val="num" w:pos="4320"/>
+        </w:tabs>
+        <w:ind w:left="4320" w:hanging="360"/>
+      </w:pPr>
+      <w:rPr>
+        <w:rFonts w:ascii="Symbol" w:hAnsi="Symbol" w:hint="default"/>
+        <w:sz w:val="20"/>
+      </w:rPr>
+    </w:lvl>
+    <w:lvl w:ilvl="6" w:tentative="1">
+      <w:start w:val="1"/>
+      <w:numFmt w:val="bullet"/>
+      <w:lvlText w:val=""/>
+      <w:lvlJc w:val="left"/>
+      <w:pPr>
+        <w:tabs>
+          <w:tab w:val="num" w:pos="5040"/>
+        </w:tabs>
+        <w:ind w:left="5040" w:hanging="360"/>
+      </w:pPr>
+      <w:rPr>
+        <w:rFonts w:ascii="Symbol" w:hAnsi="Symbol" w:hint="default"/>
+        <w:sz w:val="20"/>
+      </w:rPr>
+    </w:lvl>
+    <w:lvl w:ilvl="7" w:tentative="1">
+      <w:start w:val="1"/>
+      <w:numFmt w:val="bullet"/>
+      <w:lvlText w:val=""/>
+      <w:lvlJc w:val="left"/>
+      <w:pPr>
+        <w:tabs>
+          <w:tab w:val="num" w:pos="5760"/>
+        </w:tabs>
+        <w:ind w:left="5760" w:hanging="360"/>
+      </w:pPr>
+      <w:rPr>
+        <w:rFonts w:ascii="Symbol" w:hAnsi="Symbol" w:hint="default"/>
+        <w:sz w:val="20"/>
+      </w:rPr>
+    </w:lvl>
+    <w:lvl w:ilvl="8" w:tentative="1">
+      <w:start w:val="1"/>
+      <w:numFmt w:val="bullet"/>
+      <w:lvlText w:val=""/>
+      <w:lvlJc w:val="left"/>
+      <w:pPr>
+        <w:tabs>
+          <w:tab w:val="num" w:pos="6480"/>
+        </w:tabs>
+        <w:ind w:left="6480" w:hanging="360"/>
+      </w:pPr>
+      <w:rPr>
+        <w:rFonts w:ascii="Symbol" w:hAnsi="Symbol" w:hint="default"/>
+        <w:sz w:val="20"/>
+      </w:rPr>
+    </w:lvl>
+  </w:abstractNum>
+  <w:abstractNum w:abstractNumId="1" w15:restartNumberingAfterBreak="0">
+    <w:nsid w:val="64AD1E14"/>
+    <w:multiLevelType w:val="multilevel"/>
+    <w:tmpl w:val="F00ED04C"/>
+    <w:lvl w:ilvl="0">
+      <w:start w:val="1"/>
+      <w:numFmt w:val="decimal"/>
+      <w:lvlText w:val="%1."/>
+      <w:lvlJc w:val="left"/>
+      <w:pPr>
+        <w:tabs>
+          <w:tab w:val="num" w:pos="720"/>
+        </w:tabs>
+        <w:ind w:left="720" w:hanging="360"/>
+      </w:pPr>
+      <w:rPr>
+        <w:rFonts w:hint="default"/>
+        <w:sz w:val="20"/>
+      </w:rPr>
+    </w:lvl>
+    <w:lvl w:ilvl="1" w:tentative="1">
+      <w:start w:val="1"/>
+      <w:numFmt w:val="bullet"/>
+      <w:lvlText w:val=""/>
+      <w:lvlJc w:val="left"/>
+      <w:pPr>
+        <w:tabs>
+          <w:tab w:val="num" w:pos="1440"/>
+        </w:tabs>
+        <w:ind w:left="1440" w:hanging="360"/>
+      </w:pPr>
+      <w:rPr>
+        <w:rFonts w:ascii="Symbol" w:hAnsi="Symbol" w:hint="default"/>
+        <w:sz w:val="20"/>
+      </w:rPr>
+    </w:lvl>
+    <w:lvl w:ilvl="2" w:tentative="1">
+      <w:start w:val="1"/>
+      <w:numFmt w:val="bullet"/>
+      <w:lvlText w:val=""/>
+      <w:lvlJc w:val="left"/>
+      <w:pPr>
+        <w:tabs>
+          <w:tab w:val="num" w:pos="2160"/>
+        </w:tabs>
+        <w:ind w:left="2160" w:hanging="360"/>
+      </w:pPr>
+      <w:rPr>
+        <w:rFonts w:ascii="Symbol" w:hAnsi="Symbol" w:hint="default"/>
+        <w:sz w:val="20"/>
+      </w:rPr>
+    </w:lvl>
+    <w:lvl w:ilvl="3" w:tentative="1">
+      <w:start w:val="1"/>
+      <w:numFmt w:val="bullet"/>
+      <w:lvlText w:val=""/>
+      <w:lvlJc w:val="left"/>
+      <w:pPr>
+        <w:tabs>
+          <w:tab w:val="num" w:pos="2880"/>
+        </w:tabs>
+        <w:ind w:left="2880" w:hanging="360"/>
+      </w:pPr>
+      <w:rPr>
+        <w:rFonts w:ascii="Symbol" w:hAnsi="Symbol" w:hint="default"/>
+        <w:sz w:val="20"/>
+      </w:rPr>
+    </w:lvl>
+    <w:lvl w:ilvl="4" w:tentative="1">
+      <w:start w:val="1"/>
+      <w:numFmt w:val="bullet"/>
+      <w:lvlText w:val=""/>
+      <w:lvlJc w:val="left"/>
+      <w:pPr>
+        <w:tabs>
+          <w:tab w:val="num" w:pos="3600"/>
+        </w:tabs>
+        <w:ind w:left="3600" w:hanging="360"/>
+      </w:pPr>
+      <w:rPr>
+        <w:rFonts w:ascii="Symbol" w:hAnsi="Symbol" w:hint="default"/>
+        <w:sz w:val="20"/>
+      </w:rPr>
+    </w:lvl>
+    <w:lvl w:ilvl="5" w:tentative="1">
+      <w:start w:val="1"/>
+      <w:numFmt w:val="bullet"/>
+      <w:lvlText w:val=""/>
+      <w:lvlJc w:val="left"/>
+      <w:pPr>
+        <w:tabs>
+          <w:tab w:val="num" w:pos="4320"/>
+        </w:tabs>
+        <w:ind w:left="4320" w:hanging="360"/>
+      </w:pPr>
+      <w:rPr>
+        <w:rFonts w:ascii="Symbol" w:hAnsi="Symbol" w:hint="default"/>
+        <w:sz w:val="20"/>
+      </w:rPr>
+    </w:lvl>
+    <w:lvl w:ilvl="6" w:tentative="1">
+      <w:start w:val="1"/>
+      <w:numFmt w:val="bullet"/>
+      <w:lvlText w:val=""/>
+      <w:lvlJc w:val="left"/>
+      <w:pPr>
+        <w:tabs>
+          <w:tab w:val="num" w:pos="5040"/>
+        </w:tabs>
+        <w:ind w:left="5040" w:hanging="360"/>
+      </w:pPr>
+      <w:rPr>
+        <w:rFonts w:ascii="Symbol" w:hAnsi="Symbol" w:hint="default"/>
+        <w:sz w:val="20"/>
+      </w:rPr>
+    </w:lvl>
+    <w:lvl w:ilvl="7" w:tentative="1">
+      <w:start w:val="1"/>
+      <w:numFmt w:val="bullet"/>
+      <w:lvlText w:val=""/>
+      <w:lvlJc w:val="left"/>
+      <w:pPr>
+        <w:tabs>
+          <w:tab w:val="num" w:pos="5760"/>
+        </w:tabs>
+        <w:ind w:left="5760" w:hanging="360"/>
+      </w:pPr>
+      <w:rPr>
+        <w:rFonts w:ascii="Symbol" w:hAnsi="Symbol" w:hint="default"/>
+        <w:sz w:val="20"/>
+      </w:rPr>
+    </w:lvl>
+    <w:lvl w:ilvl="8" w:tentative="1">
+      <w:start w:val="1"/>
+      <w:numFmt w:val="bullet"/>
+      <w:lvlText w:val=""/>
+      <w:lvlJc w:val="left"/>
+      <w:pPr>
+        <w:tabs>
+          <w:tab w:val="num" w:pos="6480"/>
+        </w:tabs>
+        <w:ind w:left="6480" w:hanging="360"/>
+      </w:pPr>
+      <w:rPr>
+        <w:rFonts w:ascii="Symbol" w:hAnsi="Symbol" w:hint="default"/>
+        <w:sz w:val="20"/>
+      </w:rPr>
+    </w:lvl>
+  </w:abstractNum>
+  <w:num w:numId="1" w16cid:durableId="62028906">
+    <w:abstractNumId w:val="0"/>
+  </w:num>
+  <w:num w:numId="2" w16cid:durableId="545680277">
+    <w:abstractNumId w:val="1"/>
+  </w:num>
+</w:numbering>
 </file>
 
 <file path=word/styles.xml><?xml version="1.0" encoding="utf-8"?>
@@ -1474,6 +2847,25 @@
       <w:u w:val="single"/>
     </w:rPr>
   </w:style>
+  <w:style w:type="paragraph" w:styleId="Caption">
+    <w:name w:val="caption"/>
+    <w:basedOn w:val="Normal"/>
+    <w:next w:val="Normal"/>
+    <w:uiPriority w:val="35"/>
+    <w:unhideWhenUsed/>
+    <w:qFormat/>
+    <w:rsid w:val="001E4141"/>
+    <w:pPr>
+      <w:spacing w:after="200" w:line="240" w:lineRule="auto"/>
+    </w:pPr>
+    <w:rPr>
+      <w:i/>
+      <w:iCs/>
+      <w:color w:val="0E2841" w:themeColor="text2"/>
+      <w:sz w:val="18"/>
+      <w:szCs w:val="18"/>
+    </w:rPr>
+  </w:style>
 </w:styles>
 </file>
 

</xml_diff>